<commit_message>
Correction des fautes d'orthographe
</commit_message>
<xml_diff>
--- a/docs/rapport/Rapport_Jalon_1.docx
+++ b/docs/rapport/Rapport_Jalon_1.docx
@@ -829,7 +829,7 @@
         <w:jc w:val="both"/>
       </w:pPr>
       <w:r>
-        <w:t>Le jeu que nous allons coder est un Pac-Man. Il s’agit donc d’un jeu se déroulant dans un labyrinthe dans lequel le joueur incarne Pac-Man, un petit personnage jaune qui doit ramasser le plus de points possibles sans se faire attraper par les ennemis qui sont des fantômes et dont leur nombre varie en fonction de l’avancement dans la partie. Il y a également des bonus disposés à divers endroits du labyrinthe qui permettent au joueur d’inverser les rôles pendant une durée limitée, durée pendant laquelle le joueur peut dévorer les fantômes, qui eux fuient alors le joueur. Le but étant donc pour Pac-Man de récupérer la totalité des points situés sur le labyrinthe, pour passer au niveau suivant sans se faire tuer par les fantômes.</w:t>
+        <w:t>Le jeu que nous allons coder est un Pac-Man. Il s’agit donc d’un jeu se déroulant dans un labyrinthe dans lequel le joueur incarne Pac-Man, un petit personnage jaune qui doit ramasser le plus de points possible sans se faire attraper par les ennemis qui sont des fantômes et dont leur nombre varie en fonction de l’avancement dans la partie. Il y a également des bonus disposés à divers endroits du labyrinthe qui permettent au joueur d’inverser les rôles pendant une durée limitée, durée pendant laquelle le joueur peut dévorer les fantômes, qui eux fuient alors le joueur. Le but étant donc pour Pac-Man de récupérer la totalité des points situés sur le labyrinthe, pour passer au niveau suivant sans se faire tuer par les fantômes.</w:t>
       </w:r>
     </w:p>
     <w:p>
@@ -918,7 +918,16 @@
         <w:t>e à l’aide d’une IA</w:t>
       </w:r>
       <w:r>
-        <w:t>, d’avoir un score déterminé par le nombre de point ramassé</w:t>
+        <w:t>, d’avoir un score déterminé par le nombre de point</w:t>
+      </w:r>
+      <w:r>
+        <w:t>s</w:t>
+      </w:r>
+      <w:r>
+        <w:t xml:space="preserve"> ramassé</w:t>
+      </w:r>
+      <w:r>
+        <w:t>s</w:t>
       </w:r>
       <w:r>
         <w:t xml:space="preserve"> et d’</w:t>
@@ -1007,7 +1016,13 @@
         <w:t xml:space="preserve">de </w:t>
       </w:r>
       <w:r>
-        <w:t>gérer l’évènement ou le joueur se fait toucher par un fantôme, ou lorsqu’il réussit à tuer un fantôme.</w:t>
+        <w:t>gérer l’évènement o</w:t>
+      </w:r>
+      <w:r>
+        <w:t>ù</w:t>
+      </w:r>
+      <w:r>
+        <w:t xml:space="preserve"> le joueur se fait toucher par un fantôme, ou lorsqu’il réussit à tuer un fantôme.</w:t>
       </w:r>
     </w:p>
     <w:p>
@@ -2966,7 +2981,6 @@
   </w:font>
   <w:font w:name="Yu Mincho">
     <w:altName w:val="游明朝"/>
-    <w:panose1 w:val="02020400000000000000"/>
     <w:charset w:val="80"/>
     <w:family w:val="roman"/>
     <w:pitch w:val="variable"/>
@@ -2995,6 +3009,7 @@
     <w:rsid w:val="00032FFF"/>
     <w:rsid w:val="00226D7B"/>
     <w:rsid w:val="004C4267"/>
+    <w:rsid w:val="00A57E52"/>
     <w:rsid w:val="00C169AD"/>
   </w:rsids>
   <m:mathPr>
@@ -3012,8 +3027,8 @@
   </m:mathPr>
   <w:themeFontLang w:val="fr-FR" w:eastAsia="ja-JP"/>
   <w:clrSchemeMapping w:bg1="light1" w:t1="dark1" w:bg2="light2" w:t2="dark2" w:accent1="accent1" w:accent2="accent2" w:accent3="accent3" w:accent4="accent4" w:accent5="accent5" w:accent6="accent6" w:hyperlink="hyperlink" w:followedHyperlink="followedHyperlink"/>
-  <w:decimalSymbol w:val="."/>
-  <w:listSeparator w:val=","/>
+  <w:decimalSymbol w:val=","/>
+  <w:listSeparator w:val=";"/>
   <w15:chartTrackingRefBased/>
 </w:settings>
 </file>

</xml_diff>